<commit_message>
controle de acesso funcionando, falta alterar o resto
</commit_message>
<xml_diff>
--- a/documents/documentação.docx
+++ b/documents/documentação.docx
@@ -237,6 +237,187 @@
       </w:tr>
     </w:tbl>
     <w:p/>
+    <w:tbl>
+      <w:tblPr>
+        <w:tblStyle w:val="Tabelacomgrade"/>
+        <w:tblW w:w="0" w:type="auto"/>
+        <w:tblLook w:val="04A0" w:firstRow="1" w:lastRow="0" w:firstColumn="1" w:lastColumn="0" w:noHBand="0" w:noVBand="1"/>
+      </w:tblPr>
+      <w:tblGrid>
+        <w:gridCol w:w="1129"/>
+        <w:gridCol w:w="4747"/>
+        <w:gridCol w:w="2618"/>
+      </w:tblGrid>
+      <w:tr>
+        <w:tc>
+          <w:tcPr>
+            <w:tcW w:w="1129" w:type="dxa"/>
+          </w:tcPr>
+          <w:p>
+            <w:r>
+              <w:t>PATCH</w:t>
+            </w:r>
+          </w:p>
+        </w:tc>
+        <w:tc>
+          <w:tcPr>
+            <w:tcW w:w="4747" w:type="dxa"/>
+          </w:tcPr>
+          <w:p>
+            <w:r>
+              <w:t>localhost:8000/</w:t>
+            </w:r>
+            <w:r>
+              <w:t>{</w:t>
+            </w:r>
+            <w:r>
+              <w:t>usuário</w:t>
+            </w:r>
+            <w:r>
+              <w:t>}</w:t>
+            </w:r>
+            <w:r>
+              <w:t>/</w:t>
+            </w:r>
+            <w:r>
+              <w:t>in</w:t>
+            </w:r>
+            <w:r>
+              <w:t>ativar/</w:t>
+            </w:r>
+          </w:p>
+          <w:p>
+            <w:r>
+              <w:t>localhost:8000/</w:t>
+            </w:r>
+            <w:r>
+              <w:t>{</w:t>
+            </w:r>
+            <w:r>
+              <w:t>usuário</w:t>
+            </w:r>
+            <w:r>
+              <w:t>}</w:t>
+            </w:r>
+            <w:r>
+              <w:t>/reativar/</w:t>
+            </w:r>
+          </w:p>
+        </w:tc>
+        <w:tc>
+          <w:tcPr>
+            <w:tcW w:w="2618" w:type="dxa"/>
+          </w:tcPr>
+          <w:p>
+            <w:r>
+              <w:t xml:space="preserve">Ativa e inativa o </w:t>
+            </w:r>
+            <w:r>
+              <w:t>usuário</w:t>
+            </w:r>
+          </w:p>
+        </w:tc>
+      </w:tr>
+      <w:tr>
+        <w:tc>
+          <w:tcPr>
+            <w:tcW w:w="1129" w:type="dxa"/>
+          </w:tcPr>
+          <w:p>
+            <w:r>
+              <w:t>GET</w:t>
+            </w:r>
+          </w:p>
+        </w:tc>
+        <w:tc>
+          <w:tcPr>
+            <w:tcW w:w="4747" w:type="dxa"/>
+          </w:tcPr>
+          <w:p>
+            <w:r>
+              <w:t>Localhost:8000/</w:t>
+            </w:r>
+            <w:r>
+              <w:t>consultas</w:t>
+            </w:r>
+            <w:r>
+              <w:t>/</w:t>
+            </w:r>
+            <w:r>
+              <w:t>paciente/</w:t>
+            </w:r>
+          </w:p>
+          <w:p>
+            <w:r>
+              <w:t>Localhost:8000/consultas/</w:t>
+            </w:r>
+            <w:proofErr w:type="gramStart"/>
+            <w:r>
+              <w:t>medico</w:t>
+            </w:r>
+            <w:proofErr w:type="gramEnd"/>
+            <w:r>
+              <w:t>/</w:t>
+            </w:r>
+          </w:p>
+        </w:tc>
+        <w:tc>
+          <w:tcPr>
+            <w:tcW w:w="2618" w:type="dxa"/>
+          </w:tcPr>
+          <w:p>
+            <w:r>
+              <w:t>Pega as consultas de um usuário específico</w:t>
+            </w:r>
+          </w:p>
+        </w:tc>
+      </w:tr>
+      <w:tr>
+        <w:tc>
+          <w:tcPr>
+            <w:tcW w:w="1129" w:type="dxa"/>
+          </w:tcPr>
+          <w:p>
+            <w:r>
+              <w:t>GET</w:t>
+            </w:r>
+          </w:p>
+        </w:tc>
+        <w:tc>
+          <w:tcPr>
+            <w:tcW w:w="4747" w:type="dxa"/>
+          </w:tcPr>
+          <w:p>
+            <w:r>
+              <w:t>Localhost:8000/consultas/</w:t>
+            </w:r>
+            <w:r>
+              <w:t>data</w:t>
+            </w:r>
+            <w:r>
+              <w:t>/</w:t>
+            </w:r>
+          </w:p>
+        </w:tc>
+        <w:tc>
+          <w:tcPr>
+            <w:tcW w:w="2618" w:type="dxa"/>
+          </w:tcPr>
+          <w:p>
+            <w:r>
+              <w:t>Pega as consultas da quele dia</w:t>
+            </w:r>
+          </w:p>
+        </w:tc>
+      </w:tr>
+    </w:tbl>
+    <w:p/>
+    <w:p>
+      <w:r>
+        <w:br w:type="page"/>
+      </w:r>
+    </w:p>
+    <w:p/>
     <w:p>
       <w:r>
         <w:t>Formato de envio de JSON:</w:t>
@@ -253,6 +434,9 @@
         <w:gridCol w:w="7365"/>
       </w:tblGrid>
       <w:tr>
+        <w:trPr>
+          <w:trHeight w:val="1328"/>
+        </w:trPr>
         <w:tc>
           <w:tcPr>
             <w:tcW w:w="1129" w:type="dxa"/>
@@ -329,68 +513,208 @@
             <w:tcW w:w="7365" w:type="dxa"/>
           </w:tcPr>
           <w:p>
+            <w:pPr>
+              <w:spacing w:after="0" w:line="240" w:lineRule="auto"/>
+            </w:pPr>
             <w:r>
               <w:t>{</w:t>
             </w:r>
           </w:p>
           <w:p>
-            <w:r>
-              <w:tab/>
-              <w:t>"cpf": 11111111111,</w:t>
-            </w:r>
-          </w:p>
-          <w:p>
-            <w:r>
-              <w:tab/>
-              <w:t>"rg": 111111111,</w:t>
-            </w:r>
-          </w:p>
-          <w:p>
-            <w:r>
-              <w:tab/>
-              <w:t>"nome": "aaa 2",</w:t>
-            </w:r>
-          </w:p>
-          <w:p>
+            <w:pPr>
+              <w:spacing w:after="0" w:line="240" w:lineRule="auto"/>
+            </w:pPr>
+            <w:r>
+              <w:tab/>
+              <w:t>"</w:t>
+            </w:r>
+            <w:proofErr w:type="spellStart"/>
+            <w:r>
+              <w:t>info</w:t>
+            </w:r>
+            <w:proofErr w:type="spellEnd"/>
+            <w:r>
+              <w:t>"</w:t>
+            </w:r>
+            <w:proofErr w:type="gramStart"/>
+            <w:r>
+              <w:t>:{</w:t>
+            </w:r>
+            <w:proofErr w:type="gramEnd"/>
+          </w:p>
+          <w:p>
+            <w:pPr>
+              <w:spacing w:after="0" w:line="240" w:lineRule="auto"/>
+            </w:pPr>
+            <w:r>
+              <w:tab/>
+            </w:r>
+            <w:r>
+              <w:tab/>
+              <w:t>"</w:t>
+            </w:r>
+            <w:proofErr w:type="spellStart"/>
+            <w:r>
+              <w:t>cpf</w:t>
+            </w:r>
+            <w:proofErr w:type="spellEnd"/>
+            <w:r>
+              <w:t>": 11111111111,</w:t>
+            </w:r>
+          </w:p>
+          <w:p>
+            <w:pPr>
+              <w:spacing w:after="0" w:line="240" w:lineRule="auto"/>
+            </w:pPr>
+            <w:r>
+              <w:tab/>
+            </w:r>
+            <w:r>
+              <w:tab/>
+              <w:t>"</w:t>
+            </w:r>
+            <w:proofErr w:type="spellStart"/>
+            <w:r>
+              <w:t>rg</w:t>
+            </w:r>
+            <w:proofErr w:type="spellEnd"/>
+            <w:r>
+              <w:t>": 111111111,</w:t>
+            </w:r>
+          </w:p>
+          <w:p>
+            <w:pPr>
+              <w:spacing w:after="0" w:line="240" w:lineRule="auto"/>
+            </w:pPr>
+            <w:r>
+              <w:tab/>
+            </w:r>
+            <w:r>
+              <w:tab/>
+              <w:t>"nome": "</w:t>
+            </w:r>
+            <w:proofErr w:type="spellStart"/>
+            <w:r>
+              <w:t>aaa</w:t>
+            </w:r>
+            <w:proofErr w:type="spellEnd"/>
+            <w:r>
+              <w:t xml:space="preserve"> 2",</w:t>
+            </w:r>
+          </w:p>
+          <w:p>
+            <w:pPr>
+              <w:spacing w:after="0" w:line="240" w:lineRule="auto"/>
+            </w:pPr>
+            <w:r>
+              <w:tab/>
+            </w:r>
             <w:r>
               <w:tab/>
               <w:t>"nascimento": "2003-11-22T02:00:00.000Z",</w:t>
             </w:r>
           </w:p>
           <w:p>
+            <w:pPr>
+              <w:spacing w:after="0" w:line="240" w:lineRule="auto"/>
+            </w:pPr>
+            <w:r>
+              <w:tab/>
+            </w:r>
             <w:r>
               <w:tab/>
               <w:t>"sexo": "m",</w:t>
             </w:r>
           </w:p>
           <w:p>
-            <w:r>
-              <w:tab/>
-              <w:t>"senha": "AAAA",</w:t>
-            </w:r>
-          </w:p>
-          <w:p>
-            <w:r>
-              <w:tab/>
-              <w:t>"situacao": "ativo",</w:t>
-            </w:r>
-          </w:p>
-          <w:p>
+            <w:pPr>
+              <w:spacing w:after="0" w:line="240" w:lineRule="auto"/>
+            </w:pPr>
+            <w:r>
+              <w:tab/>
+            </w:r>
+            <w:r>
+              <w:tab/>
+              <w:t>"senha": "</w:t>
+            </w:r>
+            <w:r>
+              <w:t>AAAA</w:t>
+            </w:r>
+            <w:r>
+              <w:t>",</w:t>
+            </w:r>
+          </w:p>
+          <w:p>
+            <w:pPr>
+              <w:spacing w:after="0" w:line="240" w:lineRule="auto"/>
+            </w:pPr>
+            <w:r>
+              <w:tab/>
+            </w:r>
+            <w:r>
+              <w:tab/>
+              <w:t>"</w:t>
+            </w:r>
+            <w:proofErr w:type="spellStart"/>
+            <w:r>
+              <w:t>situacao</w:t>
+            </w:r>
+            <w:proofErr w:type="spellEnd"/>
+            <w:r>
+              <w:t>": "ativo",</w:t>
+            </w:r>
+          </w:p>
+          <w:p>
+            <w:pPr>
+              <w:spacing w:after="0" w:line="240" w:lineRule="auto"/>
+            </w:pPr>
+            <w:r>
+              <w:tab/>
+            </w:r>
             <w:r>
               <w:tab/>
               <w:t>"problema": "nenhum",</w:t>
             </w:r>
           </w:p>
           <w:p>
-            <w:r>
-              <w:tab/>
-              <w:t>"pcd": "nenhum",</w:t>
-            </w:r>
-          </w:p>
-          <w:p>
+            <w:pPr>
+              <w:spacing w:after="0" w:line="240" w:lineRule="auto"/>
+            </w:pPr>
+            <w:r>
+              <w:tab/>
+            </w:r>
+            <w:r>
+              <w:tab/>
+              <w:t>"</w:t>
+            </w:r>
+            <w:proofErr w:type="spellStart"/>
+            <w:r>
+              <w:t>pcd</w:t>
+            </w:r>
+            <w:proofErr w:type="spellEnd"/>
+            <w:r>
+              <w:t>": "nenhum",</w:t>
+            </w:r>
+          </w:p>
+          <w:p>
+            <w:pPr>
+              <w:spacing w:after="0" w:line="240" w:lineRule="auto"/>
+            </w:pPr>
+            <w:r>
+              <w:tab/>
+            </w:r>
             <w:r>
               <w:tab/>
               <w:t>"alergia": "nenhum"</w:t>
+            </w:r>
+          </w:p>
+          <w:p>
+            <w:pPr>
+              <w:spacing w:after="0" w:line="240" w:lineRule="auto"/>
+            </w:pPr>
+            <w:r>
+              <w:tab/>
+              <w:t>}</w:t>
             </w:r>
           </w:p>
           <w:p>
@@ -405,13 +729,530 @@
           <w:tcPr>
             <w:tcW w:w="1129" w:type="dxa"/>
           </w:tcPr>
-          <w:p/>
+          <w:p>
+            <w:r>
+              <w:t>Conteúdo do médico</w:t>
+            </w:r>
+          </w:p>
         </w:tc>
         <w:tc>
           <w:tcPr>
             <w:tcW w:w="7365" w:type="dxa"/>
           </w:tcPr>
-          <w:p/>
+          <w:p>
+            <w:pPr>
+              <w:spacing w:after="0" w:line="240" w:lineRule="auto"/>
+            </w:pPr>
+            <w:r>
+              <w:t>{</w:t>
+            </w:r>
+          </w:p>
+          <w:p>
+            <w:pPr>
+              <w:spacing w:after="0" w:line="240" w:lineRule="auto"/>
+            </w:pPr>
+            <w:r>
+              <w:tab/>
+            </w:r>
+            <w:r>
+              <w:tab/>
+              <w:t>"</w:t>
+            </w:r>
+            <w:proofErr w:type="spellStart"/>
+            <w:r>
+              <w:t>cpf</w:t>
+            </w:r>
+            <w:proofErr w:type="spellEnd"/>
+            <w:r>
+              <w:t>": 19432749389,</w:t>
+            </w:r>
+          </w:p>
+          <w:p>
+            <w:pPr>
+              <w:spacing w:after="0" w:line="240" w:lineRule="auto"/>
+            </w:pPr>
+            <w:r>
+              <w:tab/>
+            </w:r>
+            <w:r>
+              <w:tab/>
+              <w:t>"</w:t>
+            </w:r>
+            <w:proofErr w:type="spellStart"/>
+            <w:r>
+              <w:t>rg</w:t>
+            </w:r>
+            <w:proofErr w:type="spellEnd"/>
+            <w:r>
+              <w:t>": 123456798,</w:t>
+            </w:r>
+          </w:p>
+          <w:p>
+            <w:pPr>
+              <w:spacing w:after="0" w:line="240" w:lineRule="auto"/>
+            </w:pPr>
+            <w:r>
+              <w:tab/>
+            </w:r>
+            <w:r>
+              <w:tab/>
+              <w:t>"nome": "</w:t>
+            </w:r>
+            <w:proofErr w:type="spellStart"/>
+            <w:r>
+              <w:t>nao</w:t>
+            </w:r>
+            <w:proofErr w:type="spellEnd"/>
+            <w:r>
+              <w:t xml:space="preserve"> </w:t>
+            </w:r>
+            <w:proofErr w:type="spellStart"/>
+            <w:r>
+              <w:t>fumi</w:t>
+            </w:r>
+            <w:proofErr w:type="spellEnd"/>
+            <w:r>
+              <w:t>",</w:t>
+            </w:r>
+          </w:p>
+          <w:p>
+            <w:pPr>
+              <w:spacing w:after="0" w:line="240" w:lineRule="auto"/>
+            </w:pPr>
+            <w:r>
+              <w:tab/>
+            </w:r>
+            <w:r>
+              <w:tab/>
+              <w:t>"nascimento": "1980-01-01T03:00:00.000Z",</w:t>
+            </w:r>
+          </w:p>
+          <w:p>
+            <w:pPr>
+              <w:spacing w:after="0" w:line="240" w:lineRule="auto"/>
+            </w:pPr>
+            <w:r>
+              <w:tab/>
+            </w:r>
+            <w:r>
+              <w:tab/>
+              <w:t>"sexo": "m",</w:t>
+            </w:r>
+          </w:p>
+          <w:p>
+            <w:pPr>
+              <w:spacing w:after="0" w:line="240" w:lineRule="auto"/>
+            </w:pPr>
+            <w:r>
+              <w:tab/>
+            </w:r>
+            <w:r>
+              <w:tab/>
+              <w:t>"senha": "1980",</w:t>
+            </w:r>
+          </w:p>
+          <w:p>
+            <w:pPr>
+              <w:spacing w:after="0" w:line="240" w:lineRule="auto"/>
+            </w:pPr>
+            <w:r>
+              <w:tab/>
+            </w:r>
+            <w:r>
+              <w:tab/>
+              <w:t>"</w:t>
+            </w:r>
+            <w:proofErr w:type="spellStart"/>
+            <w:r>
+              <w:t>situacao</w:t>
+            </w:r>
+            <w:proofErr w:type="spellEnd"/>
+            <w:r>
+              <w:t>": "aposentado",</w:t>
+            </w:r>
+          </w:p>
+          <w:p>
+            <w:pPr>
+              <w:spacing w:after="0" w:line="240" w:lineRule="auto"/>
+            </w:pPr>
+            <w:r>
+              <w:tab/>
+            </w:r>
+            <w:r>
+              <w:tab/>
+              <w:t>"</w:t>
+            </w:r>
+            <w:proofErr w:type="spellStart"/>
+            <w:r>
+              <w:t>crm</w:t>
+            </w:r>
+            <w:proofErr w:type="spellEnd"/>
+            <w:r>
+              <w:t>": 123456,</w:t>
+            </w:r>
+          </w:p>
+          <w:p>
+            <w:pPr>
+              <w:spacing w:after="0" w:line="240" w:lineRule="auto"/>
+            </w:pPr>
+            <w:r>
+              <w:tab/>
+            </w:r>
+            <w:r>
+              <w:tab/>
+              <w:t>"especialidade": "terapeuta",</w:t>
+            </w:r>
+          </w:p>
+          <w:p>
+            <w:pPr>
+              <w:spacing w:after="0" w:line="240" w:lineRule="auto"/>
+            </w:pPr>
+            <w:r>
+              <w:tab/>
+            </w:r>
+            <w:r>
+              <w:tab/>
+              <w:t>"</w:t>
+            </w:r>
+            <w:proofErr w:type="spellStart"/>
+            <w:r>
+              <w:t>horario</w:t>
+            </w:r>
+            <w:proofErr w:type="spellEnd"/>
+            <w:r>
+              <w:t>": "manhã"</w:t>
+            </w:r>
+          </w:p>
+          <w:p>
+            <w:r>
+              <w:t>}</w:t>
+            </w:r>
+          </w:p>
+        </w:tc>
+      </w:tr>
+    </w:tbl>
+    <w:p/>
+    <w:p>
+      <w:r>
+        <w:br w:type="page"/>
+      </w:r>
+    </w:p>
+    <w:p/>
+    <w:p/>
+    <w:tbl>
+      <w:tblPr>
+        <w:tblStyle w:val="Tabelacomgrade"/>
+        <w:tblW w:w="0" w:type="auto"/>
+        <w:tblLook w:val="04A0" w:firstRow="1" w:lastRow="0" w:firstColumn="1" w:lastColumn="0" w:noHBand="0" w:noVBand="1"/>
+      </w:tblPr>
+      <w:tblGrid>
+        <w:gridCol w:w="1980"/>
+        <w:gridCol w:w="6514"/>
+      </w:tblGrid>
+      <w:tr>
+        <w:tc>
+          <w:tcPr>
+            <w:tcW w:w="1980" w:type="dxa"/>
+          </w:tcPr>
+          <w:p>
+            <w:r>
+              <w:t>Conteúdo do medicamento</w:t>
+            </w:r>
+          </w:p>
+        </w:tc>
+        <w:tc>
+          <w:tcPr>
+            <w:tcW w:w="6514" w:type="dxa"/>
+          </w:tcPr>
+          <w:p>
+            <w:pPr>
+              <w:spacing w:after="0" w:line="240" w:lineRule="auto"/>
+            </w:pPr>
+            <w:r>
+              <w:t>{</w:t>
+            </w:r>
+          </w:p>
+          <w:p>
+            <w:pPr>
+              <w:spacing w:after="0" w:line="240" w:lineRule="auto"/>
+            </w:pPr>
+            <w:r>
+              <w:tab/>
+              <w:t>"tipo": "comprimido",</w:t>
+            </w:r>
+          </w:p>
+          <w:p>
+            <w:pPr>
+              <w:spacing w:after="0" w:line="240" w:lineRule="auto"/>
+            </w:pPr>
+            <w:r>
+              <w:tab/>
+              <w:t>"nome": "captopril",</w:t>
+            </w:r>
+          </w:p>
+          <w:p>
+            <w:pPr>
+              <w:spacing w:after="0" w:line="240" w:lineRule="auto"/>
+            </w:pPr>
+            <w:r>
+              <w:tab/>
+              <w:t>"finalidade": "hipertensão",</w:t>
+            </w:r>
+          </w:p>
+          <w:p>
+            <w:pPr>
+              <w:spacing w:after="0" w:line="240" w:lineRule="auto"/>
+            </w:pPr>
+            <w:r>
+              <w:tab/>
+              <w:t>"medida": "mg",</w:t>
+            </w:r>
+          </w:p>
+          <w:p>
+            <w:pPr>
+              <w:spacing w:after="0" w:line="240" w:lineRule="auto"/>
+            </w:pPr>
+            <w:r>
+              <w:tab/>
+              <w:t>"dosagem": 25,</w:t>
+            </w:r>
+          </w:p>
+          <w:p>
+            <w:pPr>
+              <w:spacing w:after="0" w:line="240" w:lineRule="auto"/>
+            </w:pPr>
+            <w:r>
+              <w:tab/>
+              <w:t>"</w:t>
+            </w:r>
+            <w:proofErr w:type="spellStart"/>
+            <w:r>
+              <w:t>aplicacao</w:t>
+            </w:r>
+            <w:proofErr w:type="spellEnd"/>
+            <w:r>
+              <w:t>": "oral",</w:t>
+            </w:r>
+          </w:p>
+          <w:p>
+            <w:pPr>
+              <w:spacing w:after="0" w:line="240" w:lineRule="auto"/>
+            </w:pPr>
+            <w:r>
+              <w:tab/>
+              <w:t>"quantidade": 23,</w:t>
+            </w:r>
+          </w:p>
+          <w:p>
+            <w:pPr>
+              <w:spacing w:after="0" w:line="240" w:lineRule="auto"/>
+            </w:pPr>
+            <w:r>
+              <w:tab/>
+              <w:t>"</w:t>
+            </w:r>
+            <w:proofErr w:type="spellStart"/>
+            <w:r>
+              <w:t>situacao</w:t>
+            </w:r>
+            <w:proofErr w:type="spellEnd"/>
+            <w:r>
+              <w:t>": "ativo"</w:t>
+            </w:r>
+          </w:p>
+          <w:p>
+            <w:r>
+              <w:t>}</w:t>
+            </w:r>
+          </w:p>
+        </w:tc>
+      </w:tr>
+      <w:tr>
+        <w:tc>
+          <w:tcPr>
+            <w:tcW w:w="1980" w:type="dxa"/>
+          </w:tcPr>
+          <w:p>
+            <w:r>
+              <w:t>Conteúdo da consulta</w:t>
+            </w:r>
+          </w:p>
+        </w:tc>
+        <w:tc>
+          <w:tcPr>
+            <w:tcW w:w="6514" w:type="dxa"/>
+          </w:tcPr>
+          <w:p>
+            <w:pPr>
+              <w:spacing w:after="0" w:line="240" w:lineRule="auto"/>
+            </w:pPr>
+            <w:r>
+              <w:t>{</w:t>
+            </w:r>
+          </w:p>
+          <w:p>
+            <w:pPr>
+              <w:spacing w:after="0" w:line="240" w:lineRule="auto"/>
+            </w:pPr>
+            <w:r>
+              <w:tab/>
+              <w:t>"tipo": "</w:t>
+            </w:r>
+            <w:proofErr w:type="spellStart"/>
+            <w:r>
+              <w:t>ortpedia</w:t>
+            </w:r>
+            <w:proofErr w:type="spellEnd"/>
+            <w:r>
+              <w:t>",</w:t>
+            </w:r>
+          </w:p>
+          <w:p>
+            <w:pPr>
+              <w:spacing w:after="0" w:line="240" w:lineRule="auto"/>
+            </w:pPr>
+            <w:r>
+              <w:tab/>
+              <w:t xml:space="preserve">"finalidade": "verificar ossos </w:t>
+            </w:r>
+            <w:proofErr w:type="spellStart"/>
+            <w:r>
+              <w:t>sla</w:t>
+            </w:r>
+            <w:proofErr w:type="spellEnd"/>
+            <w:r>
+              <w:t>",</w:t>
+            </w:r>
+          </w:p>
+          <w:p>
+            <w:pPr>
+              <w:spacing w:after="0" w:line="240" w:lineRule="auto"/>
+            </w:pPr>
+            <w:r>
+              <w:tab/>
+              <w:t>"</w:t>
+            </w:r>
+            <w:proofErr w:type="spellStart"/>
+            <w:r>
+              <w:t>id_paciente</w:t>
+            </w:r>
+            <w:proofErr w:type="spellEnd"/>
+            <w:r>
+              <w:t>": 1,</w:t>
+            </w:r>
+          </w:p>
+          <w:p>
+            <w:pPr>
+              <w:spacing w:after="0" w:line="240" w:lineRule="auto"/>
+            </w:pPr>
+            <w:r>
+              <w:tab/>
+              <w:t>"</w:t>
+            </w:r>
+            <w:proofErr w:type="spellStart"/>
+            <w:r>
+              <w:t>id_</w:t>
+            </w:r>
+            <w:proofErr w:type="gramStart"/>
+            <w:r>
+              <w:t>medico</w:t>
+            </w:r>
+            <w:proofErr w:type="spellEnd"/>
+            <w:proofErr w:type="gramEnd"/>
+            <w:r>
+              <w:t>": 1,</w:t>
+            </w:r>
+          </w:p>
+          <w:p>
+            <w:pPr>
+              <w:spacing w:after="0" w:line="240" w:lineRule="auto"/>
+            </w:pPr>
+            <w:r>
+              <w:tab/>
+              <w:t>"</w:t>
+            </w:r>
+            <w:proofErr w:type="spellStart"/>
+            <w:r>
+              <w:t>data_marcada</w:t>
+            </w:r>
+            <w:proofErr w:type="spellEnd"/>
+            <w:r>
+              <w:t>": "2023-11-22 02:00:00",</w:t>
+            </w:r>
+          </w:p>
+          <w:p>
+            <w:pPr>
+              <w:spacing w:after="0" w:line="240" w:lineRule="auto"/>
+            </w:pPr>
+            <w:r>
+              <w:tab/>
+              <w:t>"</w:t>
+            </w:r>
+            <w:proofErr w:type="spellStart"/>
+            <w:r>
+              <w:t>data_registrada</w:t>
+            </w:r>
+            <w:proofErr w:type="spellEnd"/>
+            <w:r>
+              <w:t>": "2023-11-22 02:00:00",</w:t>
+            </w:r>
+          </w:p>
+          <w:p>
+            <w:pPr>
+              <w:spacing w:after="0" w:line="240" w:lineRule="auto"/>
+            </w:pPr>
+            <w:r>
+              <w:tab/>
+              <w:t>"detalhes": "</w:t>
+            </w:r>
+            <w:proofErr w:type="spellStart"/>
+            <w:r>
+              <w:t>null</w:t>
+            </w:r>
+            <w:proofErr w:type="spellEnd"/>
+            <w:r>
+              <w:t>",</w:t>
+            </w:r>
+          </w:p>
+          <w:p>
+            <w:pPr>
+              <w:spacing w:after="0" w:line="240" w:lineRule="auto"/>
+            </w:pPr>
+            <w:r>
+              <w:tab/>
+              <w:t>"</w:t>
+            </w:r>
+            <w:proofErr w:type="spellStart"/>
+            <w:r>
+              <w:t>id_medicamento</w:t>
+            </w:r>
+            <w:proofErr w:type="spellEnd"/>
+            <w:r>
+              <w:t>": 1,</w:t>
+            </w:r>
+          </w:p>
+          <w:p>
+            <w:pPr>
+              <w:spacing w:after="0" w:line="240" w:lineRule="auto"/>
+            </w:pPr>
+            <w:r>
+              <w:tab/>
+              <w:t>"</w:t>
+            </w:r>
+            <w:proofErr w:type="spellStart"/>
+            <w:r>
+              <w:t>situacao</w:t>
+            </w:r>
+            <w:proofErr w:type="spellEnd"/>
+            <w:r>
+              <w:t>": "ativo"</w:t>
+            </w:r>
+          </w:p>
+          <w:p>
+            <w:r>
+              <w:t>}</w:t>
+            </w:r>
+          </w:p>
         </w:tc>
       </w:tr>
     </w:tbl>
@@ -830,6 +1671,7 @@
   <w:style w:type="character" w:default="1" w:styleId="Fontepargpadro">
     <w:name w:val="Default Paragraph Font"/>
     <w:uiPriority w:val="1"/>
+    <w:semiHidden/>
     <w:unhideWhenUsed/>
   </w:style>
   <w:style w:type="table" w:default="1" w:styleId="Tabelanormal">

</xml_diff>